<commit_message>
Adding Navigation Action Links
</commit_message>
<xml_diff>
--- a/Webgenie_Chatbot/storage/HCM_Portal_User_Guide.docx
+++ b/Webgenie_Chatbot/storage/HCM_Portal_User_Guide.docx
@@ -203,16 +203,13 @@
       <w:pPr>
         <w:pStyle w:val="Heading2"/>
       </w:pPr>
-      <w:r>
-        <w:t>3.2 Employee Management</w:t>
-      </w:r>
     </w:p>
     <w:p>
       <w:pPr>
-        <w:spacing w:after="120"/>
-      </w:pPr>
-      <w:r>
-        <w:t>This screen allows managers to view and manage employee records.</w:t>
+        <w:pStyle w:val="Heading2"/>
+      </w:pPr>
+      <w:r>
+        <w:t>3.2 Employee Management</w:t>
       </w:r>
     </w:p>
     <w:p>
@@ -220,7 +217,35 @@
         <w:spacing w:after="120"/>
       </w:pPr>
       <w:r>
-        <w:lastRenderedPageBreak/>
+        <w:t xml:space="preserve">To go to employee management page use </w:t>
+      </w:r>
+      <w:r>
+        <w:rPr>
+          <w:b/>
+          <w:bCs/>
+        </w:rPr>
+        <w:t>URL Path</w:t>
+      </w:r>
+      <w:r>
+        <w:t xml:space="preserve">: </w:t>
+      </w:r>
+      <w:r>
+        <w:t>/employees</w:t>
+      </w:r>
+    </w:p>
+    <w:p>
+      <w:pPr>
+        <w:spacing w:after="120"/>
+      </w:pPr>
+      <w:r>
+        <w:t>This screen allows managers to view and manage employee records.</w:t>
+      </w:r>
+    </w:p>
+    <w:p>
+      <w:pPr>
+        <w:spacing w:after="120"/>
+      </w:pPr>
+      <w:r>
         <w:t xml:space="preserve">Using Add Employee on the top </w:t>
       </w:r>
       <w:r>
@@ -632,6 +657,7 @@
         <w:spacing w:after="120"/>
       </w:pPr>
       <w:r>
+        <w:lastRenderedPageBreak/>
         <w:t>Employment Type</w:t>
       </w:r>
     </w:p>
@@ -705,7 +731,6 @@
         <w:spacing w:after="120"/>
       </w:pPr>
       <w:r>
-        <w:lastRenderedPageBreak/>
         <w:t>Email</w:t>
       </w:r>
     </w:p>
@@ -743,6 +768,31 @@
         <w:t>3.3 Add New Employee</w:t>
       </w:r>
     </w:p>
+    <w:p/>
+    <w:p>
+      <w:pPr>
+        <w:spacing w:after="120"/>
+      </w:pPr>
+      <w:r>
+        <w:t xml:space="preserve">To go to add employee page use </w:t>
+      </w:r>
+      <w:r>
+        <w:rPr>
+          <w:b/>
+          <w:bCs/>
+        </w:rPr>
+        <w:t>URL Path</w:t>
+      </w:r>
+      <w:r>
+        <w:t>:</w:t>
+      </w:r>
+      <w:r>
+        <w:t xml:space="preserve"> </w:t>
+      </w:r>
+      <w:r>
+        <w:t>/employees/add</w:t>
+      </w:r>
+    </w:p>
     <w:p>
       <w:r>
         <w:t>On this screen, manager can onboard/add new employee to the system/company</w:t>
@@ -982,6 +1032,16 @@
       <w:pPr>
         <w:pStyle w:val="Heading2"/>
       </w:pPr>
+    </w:p>
+    <w:p>
+      <w:pPr>
+        <w:pStyle w:val="Heading2"/>
+      </w:pPr>
+    </w:p>
+    <w:p>
+      <w:pPr>
+        <w:pStyle w:val="Heading2"/>
+      </w:pPr>
       <w:r>
         <w:t>3</w:t>
       </w:r>
@@ -994,6 +1054,37 @@
       <w:r>
         <w:t xml:space="preserve"> Leave Request Management</w:t>
       </w:r>
+    </w:p>
+    <w:p>
+      <w:pPr>
+        <w:spacing w:after="120"/>
+      </w:pPr>
+    </w:p>
+    <w:p>
+      <w:pPr>
+        <w:spacing w:after="120"/>
+      </w:pPr>
+      <w:r>
+        <w:t xml:space="preserve">To go to leave request management page use </w:t>
+      </w:r>
+      <w:r>
+        <w:rPr>
+          <w:b/>
+          <w:bCs/>
+        </w:rPr>
+        <w:t>URL Path</w:t>
+      </w:r>
+      <w:r>
+        <w:t xml:space="preserve">: </w:t>
+      </w:r>
+      <w:r>
+        <w:t>/employees/leave-requests</w:t>
+      </w:r>
+    </w:p>
+    <w:p>
+      <w:pPr>
+        <w:spacing w:after="120"/>
+      </w:pPr>
     </w:p>
     <w:p>
       <w:pPr>
@@ -1159,7 +1250,6 @@
         <w:spacing w:after="120"/>
       </w:pPr>
       <w:r>
-        <w:lastRenderedPageBreak/>
         <w:t>Operations</w:t>
       </w:r>
     </w:p>
@@ -1382,6 +1472,7 @@
         <w:spacing w:after="120"/>
       </w:pPr>
       <w:r>
+        <w:lastRenderedPageBreak/>
         <w:t xml:space="preserve">Approve, if manger is good with schedule and dependency and with the leave reason, he can approve </w:t>
       </w:r>
       <w:r>
@@ -1538,7 +1629,6 @@
         <w:spacing w:after="120"/>
       </w:pPr>
       <w:r>
-        <w:lastRenderedPageBreak/>
         <w:t xml:space="preserve">Total Employees </w:t>
       </w:r>
       <w:r>
@@ -1878,7 +1968,6 @@
         <w:ind w:left="360" w:hanging="360"/>
       </w:pPr>
       <w:r>
-        <w:lastRenderedPageBreak/>
         <w:t xml:space="preserve">Then there is a row of filters where </w:t>
       </w:r>
       <w:r>
@@ -5836,7 +5925,7 @@
   <w:style w:type="paragraph" w:default="1" w:styleId="Normal">
     <w:name w:val="Normal"/>
     <w:qFormat/>
-    <w:rsid w:val="00FC693F"/>
+    <w:rsid w:val="003D0AD8"/>
   </w:style>
   <w:style w:type="paragraph" w:styleId="Heading1">
     <w:name w:val="heading 1"/>
@@ -6050,7 +6139,6 @@
   <w:style w:type="character" w:default="1" w:styleId="DefaultParagraphFont">
     <w:name w:val="Default Paragraph Font"/>
     <w:uiPriority w:val="1"/>
-    <w:semiHidden/>
     <w:unhideWhenUsed/>
   </w:style>
   <w:style w:type="table" w:default="1" w:styleId="TableNormal">
@@ -16827,6 +16915,29 @@
       </w:tcPr>
     </w:tblStylePr>
   </w:style>
+  <w:style w:type="character" w:styleId="Hyperlink">
+    <w:name w:val="Hyperlink"/>
+    <w:basedOn w:val="DefaultParagraphFont"/>
+    <w:uiPriority w:val="99"/>
+    <w:unhideWhenUsed/>
+    <w:rsid w:val="00D826E8"/>
+    <w:rPr>
+      <w:color w:val="0000FF" w:themeColor="hyperlink"/>
+      <w:u w:val="single"/>
+    </w:rPr>
+  </w:style>
+  <w:style w:type="character" w:styleId="UnresolvedMention">
+    <w:name w:val="Unresolved Mention"/>
+    <w:basedOn w:val="DefaultParagraphFont"/>
+    <w:uiPriority w:val="99"/>
+    <w:semiHidden/>
+    <w:unhideWhenUsed/>
+    <w:rsid w:val="00D826E8"/>
+    <w:rPr>
+      <w:color w:val="605E5C"/>
+      <w:shd w:val="clear" w:color="auto" w:fill="E1DFDD"/>
+    </w:rPr>
+  </w:style>
 </w:styles>
 </file>
 

</xml_diff>